<commit_message>
Updated my website with colour and font changes
</commit_message>
<xml_diff>
--- a/Lab 2 Placeholder.docx
+++ b/Lab 2 Placeholder.docx
@@ -283,6 +283,147 @@
     <w:p>
       <w:r>
         <w:t xml:space="preserve">I created a new website in Visual Studio Code and edited it to state my name. </w:t>
+      </w:r>
+    </w:p>
+    <w:p>
+      <w:r>
+        <w:drawing>
+          <wp:inline distT="0" distB="0" distL="0" distR="0" wp14:anchorId="024313AA" wp14:editId="6B0AEFE1">
+            <wp:extent cx="5731510" cy="2924810"/>
+            <wp:effectExtent l="0" t="0" r="2540" b="8890"/>
+            <wp:docPr id="1366398761" name="Picture 1"/>
+            <wp:cNvGraphicFramePr>
+              <a:graphicFrameLocks xmlns:a="http://schemas.openxmlformats.org/drawingml/2006/main" noChangeAspect="1"/>
+            </wp:cNvGraphicFramePr>
+            <a:graphic xmlns:a="http://schemas.openxmlformats.org/drawingml/2006/main">
+              <a:graphicData uri="http://schemas.openxmlformats.org/drawingml/2006/picture">
+                <pic:pic xmlns:pic="http://schemas.openxmlformats.org/drawingml/2006/picture">
+                  <pic:nvPicPr>
+                    <pic:cNvPr id="1366398761" name=""/>
+                    <pic:cNvPicPr/>
+                  </pic:nvPicPr>
+                  <pic:blipFill>
+                    <a:blip r:embed="rId9"/>
+                    <a:stretch>
+                      <a:fillRect/>
+                    </a:stretch>
+                  </pic:blipFill>
+                  <pic:spPr>
+                    <a:xfrm>
+                      <a:off x="0" y="0"/>
+                      <a:ext cx="5731510" cy="2924810"/>
+                    </a:xfrm>
+                    <a:prstGeom prst="rect">
+                      <a:avLst/>
+                    </a:prstGeom>
+                  </pic:spPr>
+                </pic:pic>
+              </a:graphicData>
+            </a:graphic>
+          </wp:inline>
+        </w:drawing>
+      </w:r>
+    </w:p>
+    <w:p>
+      <w:r>
+        <w:t xml:space="preserve">I used the “git commit” command to commit to my local repository. </w:t>
+      </w:r>
+    </w:p>
+    <w:p>
+      <w:r>
+        <w:lastRenderedPageBreak/>
+        <w:drawing>
+          <wp:inline distT="0" distB="0" distL="0" distR="0" wp14:anchorId="26A9A0F1" wp14:editId="3DDF4488">
+            <wp:extent cx="5731510" cy="2818130"/>
+            <wp:effectExtent l="0" t="0" r="2540" b="1270"/>
+            <wp:docPr id="458688232" name="Picture 1"/>
+            <wp:cNvGraphicFramePr>
+              <a:graphicFrameLocks xmlns:a="http://schemas.openxmlformats.org/drawingml/2006/main" noChangeAspect="1"/>
+            </wp:cNvGraphicFramePr>
+            <a:graphic xmlns:a="http://schemas.openxmlformats.org/drawingml/2006/main">
+              <a:graphicData uri="http://schemas.openxmlformats.org/drawingml/2006/picture">
+                <pic:pic xmlns:pic="http://schemas.openxmlformats.org/drawingml/2006/picture">
+                  <pic:nvPicPr>
+                    <pic:cNvPr id="458688232" name=""/>
+                    <pic:cNvPicPr/>
+                  </pic:nvPicPr>
+                  <pic:blipFill>
+                    <a:blip r:embed="rId10"/>
+                    <a:stretch>
+                      <a:fillRect/>
+                    </a:stretch>
+                  </pic:blipFill>
+                  <pic:spPr>
+                    <a:xfrm>
+                      <a:off x="0" y="0"/>
+                      <a:ext cx="5731510" cy="2818130"/>
+                    </a:xfrm>
+                    <a:prstGeom prst="rect">
+                      <a:avLst/>
+                    </a:prstGeom>
+                  </pic:spPr>
+                </pic:pic>
+              </a:graphicData>
+            </a:graphic>
+          </wp:inline>
+        </w:drawing>
+      </w:r>
+    </w:p>
+    <w:p>
+      <w:r>
+        <w:t>I used the Git push command to update my online repository with my lab files</w:t>
+      </w:r>
+    </w:p>
+    <w:p>
+      <w:r>
+        <w:drawing>
+          <wp:inline distT="0" distB="0" distL="0" distR="0" wp14:anchorId="7CBCCA57" wp14:editId="1BAECD00">
+            <wp:extent cx="5731510" cy="4306570"/>
+            <wp:effectExtent l="0" t="0" r="2540" b="0"/>
+            <wp:docPr id="1978394576" name="Picture 1"/>
+            <wp:cNvGraphicFramePr>
+              <a:graphicFrameLocks xmlns:a="http://schemas.openxmlformats.org/drawingml/2006/main" noChangeAspect="1"/>
+            </wp:cNvGraphicFramePr>
+            <a:graphic xmlns:a="http://schemas.openxmlformats.org/drawingml/2006/main">
+              <a:graphicData uri="http://schemas.openxmlformats.org/drawingml/2006/picture">
+                <pic:pic xmlns:pic="http://schemas.openxmlformats.org/drawingml/2006/picture">
+                  <pic:nvPicPr>
+                    <pic:cNvPr id="1978394576" name=""/>
+                    <pic:cNvPicPr/>
+                  </pic:nvPicPr>
+                  <pic:blipFill>
+                    <a:blip r:embed="rId11"/>
+                    <a:stretch>
+                      <a:fillRect/>
+                    </a:stretch>
+                  </pic:blipFill>
+                  <pic:spPr>
+                    <a:xfrm>
+                      <a:off x="0" y="0"/>
+                      <a:ext cx="5731510" cy="4306570"/>
+                    </a:xfrm>
+                    <a:prstGeom prst="rect">
+                      <a:avLst/>
+                    </a:prstGeom>
+                  </pic:spPr>
+                </pic:pic>
+              </a:graphicData>
+            </a:graphic>
+          </wp:inline>
+        </w:drawing>
+      </w:r>
+    </w:p>
+    <w:p>
+      <w:r>
+        <w:t xml:space="preserve">I updated the background colour, font colour and my name within the website to reflect my </w:t>
+      </w:r>
+      <w:proofErr w:type="spellStart"/>
+      <w:r>
+        <w:t>Github</w:t>
+      </w:r>
+      <w:proofErr w:type="spellEnd"/>
+      <w:r>
+        <w:t xml:space="preserve"> account name. </w:t>
       </w:r>
     </w:p>
     <w:sectPr>

</xml_diff>

<commit_message>
updated website, cracked the formatting finally!
</commit_message>
<xml_diff>
--- a/Lab 2 Placeholder.docx
+++ b/Lab 2 Placeholder.docx
@@ -426,6 +426,62 @@
         <w:t xml:space="preserve"> account name. </w:t>
       </w:r>
     </w:p>
+    <w:p>
+      <w:r>
+        <w:lastRenderedPageBreak/>
+        <w:drawing>
+          <wp:inline distT="0" distB="0" distL="0" distR="0" wp14:anchorId="1E29B66E" wp14:editId="145E332A">
+            <wp:extent cx="5731510" cy="2647950"/>
+            <wp:effectExtent l="0" t="0" r="2540" b="0"/>
+            <wp:docPr id="2058640733" name="Picture 1"/>
+            <wp:cNvGraphicFramePr>
+              <a:graphicFrameLocks xmlns:a="http://schemas.openxmlformats.org/drawingml/2006/main" noChangeAspect="1"/>
+            </wp:cNvGraphicFramePr>
+            <a:graphic xmlns:a="http://schemas.openxmlformats.org/drawingml/2006/main">
+              <a:graphicData uri="http://schemas.openxmlformats.org/drawingml/2006/picture">
+                <pic:pic xmlns:pic="http://schemas.openxmlformats.org/drawingml/2006/picture">
+                  <pic:nvPicPr>
+                    <pic:cNvPr id="2058640733" name=""/>
+                    <pic:cNvPicPr/>
+                  </pic:nvPicPr>
+                  <pic:blipFill>
+                    <a:blip r:embed="rId12"/>
+                    <a:stretch>
+                      <a:fillRect/>
+                    </a:stretch>
+                  </pic:blipFill>
+                  <pic:spPr>
+                    <a:xfrm>
+                      <a:off x="0" y="0"/>
+                      <a:ext cx="5731510" cy="2647950"/>
+                    </a:xfrm>
+                    <a:prstGeom prst="rect">
+                      <a:avLst/>
+                    </a:prstGeom>
+                  </pic:spPr>
+                </pic:pic>
+              </a:graphicData>
+            </a:graphic>
+          </wp:inline>
+        </w:drawing>
+      </w:r>
+    </w:p>
+    <w:p/>
+    <w:p>
+      <w:r>
+        <w:t xml:space="preserve">I committed my changes both locally and on to my </w:t>
+      </w:r>
+      <w:proofErr w:type="spellStart"/>
+      <w:r>
+        <w:t>Github</w:t>
+      </w:r>
+      <w:proofErr w:type="spellEnd"/>
+      <w:r>
+        <w:t xml:space="preserve"> repository</w:t>
+      </w:r>
+    </w:p>
+    <w:p/>
+    <w:p/>
     <w:sectPr>
       <w:pgSz w:w="11906" w:h="16838"/>
       <w:pgMar w:top="1440" w:right="1440" w:bottom="1440" w:left="1440" w:header="708" w:footer="708" w:gutter="0"/>
@@ -1039,7 +1095,6 @@
   <w:style w:type="character" w:default="1" w:styleId="DefaultParagraphFont">
     <w:name w:val="Default Paragraph Font"/>
     <w:uiPriority w:val="1"/>
-    <w:semiHidden/>
     <w:unhideWhenUsed/>
   </w:style>
   <w:style w:type="table" w:default="1" w:styleId="TableNormal">

</xml_diff>